<commit_message>
Add smartphone example and MST stability experiments
</commit_message>
<xml_diff>
--- a/Final/MNIST Example + thoughts.docx
+++ b/Final/MNIST Example + thoughts.docx
@@ -336,13 +336,17 @@
         <w:t>The path between the two clusters exhibits minimal complexity and does not pass through any other clusters. Th</w:t>
       </w:r>
       <w:r>
-        <w:t xml:space="preserve">ere is also little variation in the path weights, which are all relatively small (path weights are scaled to the largest path weight in the </w:t>
-      </w:r>
-      <w:proofErr w:type="spellStart"/>
-      <w:r>
-        <w:t>mst</w:t>
-      </w:r>
-      <w:proofErr w:type="spellEnd"/>
+        <w:t xml:space="preserve">ere is also little variation in the path weights, which are all relatively small (path weights are scaled </w:t>
+      </w:r>
+      <w:r>
+        <w:t xml:space="preserve">relative </w:t>
+      </w:r>
+      <w:r>
+        <w:t xml:space="preserve">to the largest path weight in the </w:t>
+      </w:r>
+      <w:r>
+        <w:t>MST</w:t>
+      </w:r>
       <w:r>
         <w:t>). This means the orange and red points are tightly packed, suggesting they belong to the same cluster.</w:t>
       </w:r>
@@ -560,7 +564,13 @@
     </w:p>
     <w:p>
       <w:r>
-        <w:t>The path between the two clusters isn’t too complex but passes through another cluster (the orange/red cluster). The low-dimensional embedding and 2D path projection suggest th</w:t>
+        <w:t xml:space="preserve">The path between the two clusters </w:t>
+      </w:r>
+      <w:r>
+        <w:t>is complex and</w:t>
+      </w:r>
+      <w:r>
+        <w:t xml:space="preserve"> passes through another cluster (the orange/red cluster). The low-dimensional embedding and 2D path projection suggest th</w:t>
       </w:r>
       <w:r>
         <w:t>e</w:t>
@@ -584,7 +594,13 @@
         <w:t xml:space="preserve"> This, however, isn’t supported by the plot of path weights. The small weights correspond to the portion of the path in the orange/red cluster, while the large weights correspond to the portions of the path in the turquoise cluster (leftmost weights) and the purple cluster (rightmost weights). Notice the segments between clusters are no longer than the segments within the turquoise and purple clusters. This exaggeration of distance is a result of UMAP’s nonlinearity</w:t>
       </w:r>
       <w:r>
-        <w:t xml:space="preserve"> and the inability to accurately represent the global structure of clusters in two dimensions.</w:t>
+        <w:t xml:space="preserve"> and the inability to accurately represent the global structure of </w:t>
+      </w:r>
+      <w:r>
+        <w:t>the data</w:t>
+      </w:r>
+      <w:r>
+        <w:t xml:space="preserve"> in two dimensions.</w:t>
       </w:r>
     </w:p>
     <w:p/>
@@ -596,7 +612,7 @@
     <w:p/>
     <w:p>
       <w:r>
-        <w:t>If we choose different points from the turquoise and purple clusters, their close relation to each other becomes much more obvious.</w:t>
+        <w:t>If we choose different points from the turquoise and purple clusters, their close relation to each other becomes more obvious.</w:t>
       </w:r>
     </w:p>
     <w:p/>
@@ -740,36 +756,21 @@
         <w:rPr>
           <w:b/>
           <w:bCs/>
-        </w:rPr>
-        <w:t>3) Turquoise Cluster</w:t>
-      </w:r>
-    </w:p>
-    <w:p>
-      <w:pPr>
-        <w:rPr>
-          <w:b/>
-          <w:bCs/>
-        </w:rPr>
-      </w:pPr>
-    </w:p>
-    <w:p>
-      <w:r>
-        <w:rPr>
           <w:noProof/>
         </w:rPr>
         <w:drawing>
-          <wp:anchor distT="0" distB="0" distL="114300" distR="114300" simplePos="0" relativeHeight="251670528" behindDoc="0" locked="0" layoutInCell="1" allowOverlap="1" wp14:anchorId="7167839E" wp14:editId="522FB754">
+          <wp:anchor distT="0" distB="0" distL="114300" distR="114300" simplePos="0" relativeHeight="251670528" behindDoc="0" locked="0" layoutInCell="1" allowOverlap="1" wp14:anchorId="3A2169DB" wp14:editId="482DD1EB">
             <wp:simplePos x="0" y="0"/>
             <wp:positionH relativeFrom="column">
-              <wp:posOffset>0</wp:posOffset>
+              <wp:posOffset>78988</wp:posOffset>
             </wp:positionH>
             <wp:positionV relativeFrom="paragraph">
-              <wp:posOffset>2231439</wp:posOffset>
+              <wp:posOffset>1938821</wp:posOffset>
             </wp:positionV>
-            <wp:extent cx="2593340" cy="1309370"/>
-            <wp:effectExtent l="0" t="0" r="0" b="0"/>
+            <wp:extent cx="2385060" cy="1416050"/>
+            <wp:effectExtent l="0" t="0" r="2540" b="6350"/>
             <wp:wrapTopAndBottom/>
-            <wp:docPr id="865936579" name="Picture 13" descr="A black silhouette of a city&#10;&#10;Description automatically generated"/>
+            <wp:docPr id="1800024950" name="Picture 3" descr="A black silhouette of a city&#10;&#10;Description automatically generated"/>
             <wp:cNvGraphicFramePr>
               <a:graphicFrameLocks xmlns:a="http://schemas.openxmlformats.org/drawingml/2006/main" noChangeAspect="1"/>
             </wp:cNvGraphicFramePr>
@@ -777,7 +778,7 @@
               <a:graphicData uri="http://schemas.openxmlformats.org/drawingml/2006/picture">
                 <pic:pic xmlns:pic="http://schemas.openxmlformats.org/drawingml/2006/picture">
                   <pic:nvPicPr>
-                    <pic:cNvPr id="865936579" name="Picture 13" descr="A black silhouette of a city&#10;&#10;Description automatically generated"/>
+                    <pic:cNvPr id="1800024950" name="Picture 3" descr="A black silhouette of a city&#10;&#10;Description automatically generated"/>
                     <pic:cNvPicPr/>
                   </pic:nvPicPr>
                   <pic:blipFill>
@@ -795,7 +796,7 @@
                   <pic:spPr>
                     <a:xfrm>
                       <a:off x="0" y="0"/>
-                      <a:ext cx="2593340" cy="1309370"/>
+                      <a:ext cx="2385060" cy="1416050"/>
                     </a:xfrm>
                     <a:prstGeom prst="rect">
                       <a:avLst/>
@@ -818,18 +819,18 @@
           <w:noProof/>
         </w:rPr>
         <w:drawing>
-          <wp:anchor distT="0" distB="0" distL="114300" distR="114300" simplePos="0" relativeHeight="251668480" behindDoc="0" locked="0" layoutInCell="1" allowOverlap="1" wp14:anchorId="244AD4A1" wp14:editId="5B2FC1EE">
+          <wp:anchor distT="0" distB="0" distL="114300" distR="114300" simplePos="0" relativeHeight="251668480" behindDoc="0" locked="0" layoutInCell="1" allowOverlap="1" wp14:anchorId="11BDC8A8" wp14:editId="673A71D4">
             <wp:simplePos x="0" y="0"/>
             <wp:positionH relativeFrom="column">
-              <wp:posOffset>0</wp:posOffset>
+              <wp:posOffset>79375</wp:posOffset>
             </wp:positionH>
             <wp:positionV relativeFrom="paragraph">
-              <wp:posOffset>846455</wp:posOffset>
+              <wp:posOffset>332740</wp:posOffset>
             </wp:positionV>
-            <wp:extent cx="2773045" cy="1384935"/>
-            <wp:effectExtent l="0" t="0" r="0" b="0"/>
+            <wp:extent cx="2639695" cy="1562735"/>
+            <wp:effectExtent l="0" t="0" r="1905" b="0"/>
             <wp:wrapTopAndBottom/>
-            <wp:docPr id="1013631059" name="Picture 11" descr="A screen shot of a graph&#10;&#10;Description automatically generated"/>
+            <wp:docPr id="971389285" name="Picture 1" descr="A graph of a line drawn on a white background&#10;&#10;Description automatically generated"/>
             <wp:cNvGraphicFramePr>
               <a:graphicFrameLocks xmlns:a="http://schemas.openxmlformats.org/drawingml/2006/main" noChangeAspect="1"/>
             </wp:cNvGraphicFramePr>
@@ -837,7 +838,7 @@
               <a:graphicData uri="http://schemas.openxmlformats.org/drawingml/2006/picture">
                 <pic:pic xmlns:pic="http://schemas.openxmlformats.org/drawingml/2006/picture">
                   <pic:nvPicPr>
-                    <pic:cNvPr id="1013631059" name="Picture 11" descr="A screen shot of a graph&#10;&#10;Description automatically generated"/>
+                    <pic:cNvPr id="971389285" name="Picture 1" descr="A graph of a line drawn on a white background&#10;&#10;Description automatically generated"/>
                     <pic:cNvPicPr/>
                   </pic:nvPicPr>
                   <pic:blipFill>
@@ -855,7 +856,7 @@
                   <pic:spPr>
                     <a:xfrm>
                       <a:off x="0" y="0"/>
-                      <a:ext cx="2773045" cy="1384935"/>
+                      <a:ext cx="2639695" cy="1562735"/>
                     </a:xfrm>
                     <a:prstGeom prst="rect">
                       <a:avLst/>
@@ -878,18 +879,18 @@
           <w:noProof/>
         </w:rPr>
         <w:drawing>
-          <wp:anchor distT="0" distB="0" distL="114300" distR="114300" simplePos="0" relativeHeight="251669504" behindDoc="0" locked="0" layoutInCell="1" allowOverlap="1" wp14:anchorId="5AB37CD4" wp14:editId="50014137">
+          <wp:anchor distT="0" distB="0" distL="114300" distR="114300" simplePos="0" relativeHeight="251669504" behindDoc="0" locked="0" layoutInCell="1" allowOverlap="1" wp14:anchorId="5FB9BB02" wp14:editId="204A8E1B">
             <wp:simplePos x="0" y="0"/>
             <wp:positionH relativeFrom="column">
-              <wp:posOffset>3032760</wp:posOffset>
+              <wp:posOffset>2886185</wp:posOffset>
             </wp:positionH>
             <wp:positionV relativeFrom="paragraph">
-              <wp:posOffset>846455</wp:posOffset>
+              <wp:posOffset>372110</wp:posOffset>
             </wp:positionV>
-            <wp:extent cx="2694305" cy="1297305"/>
+            <wp:extent cx="2504440" cy="1398905"/>
             <wp:effectExtent l="0" t="0" r="0" b="0"/>
             <wp:wrapTopAndBottom/>
-            <wp:docPr id="1617006724" name="Picture 12" descr="A graph with blue dots&#10;&#10;Description automatically generated"/>
+            <wp:docPr id="1979125432" name="Picture 2" descr="A graph with dots and lines&#10;&#10;Description automatically generated"/>
             <wp:cNvGraphicFramePr>
               <a:graphicFrameLocks xmlns:a="http://schemas.openxmlformats.org/drawingml/2006/main" noChangeAspect="1"/>
             </wp:cNvGraphicFramePr>
@@ -897,7 +898,7 @@
               <a:graphicData uri="http://schemas.openxmlformats.org/drawingml/2006/picture">
                 <pic:pic xmlns:pic="http://schemas.openxmlformats.org/drawingml/2006/picture">
                   <pic:nvPicPr>
-                    <pic:cNvPr id="1617006724" name="Picture 12" descr="A graph with blue dots&#10;&#10;Description automatically generated"/>
+                    <pic:cNvPr id="1979125432" name="Picture 2" descr="A graph with dots and lines&#10;&#10;Description automatically generated"/>
                     <pic:cNvPicPr/>
                   </pic:nvPicPr>
                   <pic:blipFill>
@@ -915,7 +916,7 @@
                   <pic:spPr>
                     <a:xfrm>
                       <a:off x="0" y="0"/>
-                      <a:ext cx="2694305" cy="1297305"/>
+                      <a:ext cx="2504440" cy="1398905"/>
                     </a:xfrm>
                     <a:prstGeom prst="rect">
                       <a:avLst/>
@@ -934,26 +935,35 @@
         </w:drawing>
       </w:r>
       <w:r>
-        <w:t>The low-dimensional embedding split the turquoise points into two separate clusters.</w:t>
-      </w:r>
-      <w:r>
         <w:rPr>
-          <w:i/>
-          <w:iCs/>
+          <w:b/>
+          <w:bCs/>
         </w:rPr>
-        <w:t xml:space="preserve"> </w:t>
-      </w:r>
-      <w:r>
-        <w:t>There’s evidence that the lower-left turquoise cluster belongs to the same cluster as the purple points. The upper-right turquoise cluster is much closer to the orange/red cluster, which is consistent with the previous discussion.</w:t>
+        <w:t>3) Turquoise Cluster</w:t>
       </w:r>
     </w:p>
-    <w:p/>
     <w:p>
-      <w:r>
-        <w:t>The path between turquoise clusters is complex and passes through a few other clusters. The turquoise clusters are depicted as being much closer in the 2D path projection, but again this projection only retains 49% of the original variance. The separation that UMAP picked up on was most likely diminished by the PCA projection.</w:t>
-      </w:r>
+      <w:pPr>
+        <w:rPr>
+          <w:b/>
+          <w:bCs/>
+        </w:rPr>
+      </w:pPr>
     </w:p>
-    <w:p/>
+    <w:p>
+      <w:r>
+        <w:t xml:space="preserve">The turquoise cluster was split into two separate sub-clusters. If </w:t>
+      </w:r>
+      <w:r>
+        <w:t>we</w:t>
+      </w:r>
+      <w:r>
+        <w:t xml:space="preserve"> highlight both sub-clusters and examine the path between their medoids, </w:t>
+      </w:r>
+      <w:r>
+        <w:t>we see clear separation in the 2D path projection plot. Since a linear projection can only diminish separation, this proves separation between the two clusters exist in high dimension as well. UMAP was correct to split up the turquoise cluster.</w:t>
+      </w:r>
+    </w:p>
     <w:p/>
     <w:p>
       <w:pPr>
@@ -982,17 +992,33 @@
       <w:r>
         <w:t xml:space="preserve">The </w:t>
       </w:r>
-      <w:proofErr w:type="spellStart"/>
-      <w:r>
-        <w:t>mst</w:t>
-      </w:r>
-      <w:proofErr w:type="spellEnd"/>
-      <w:r>
-        <w:t xml:space="preserve"> is rather sparse, meaning it doesn’t always depict the optimal path between two points. Since these paths are quite noisy, it is important to test multiple points when studying the relationship between two clusters. The discussion on the turquoise/purple cluster is a great example of this. Even the path between nearby points can be significantly </w:t>
+      <w:r>
+        <w:t>MST</w:t>
+      </w:r>
+      <w:r>
+        <w:t xml:space="preserve"> is rather sparse, meaning it doesn’t always depict the </w:t>
+      </w:r>
+      <w:r>
+        <w:t>simplest</w:t>
+      </w:r>
+      <w:r>
+        <w:t xml:space="preserve"> path between two points. Since these paths are quite noisy, it is important to test multiple points when studying the relationship between two clusters. The discussion on the turquoise/purple cluster is a great example of this. Even the path between nearby points can be significantly different from the path between the original pair of points. These differences can also be exaggerated by nonlinear dimension reduction methods. In the turquoise/purple cluster </w:t>
       </w:r>
       <w:r>
         <w:lastRenderedPageBreak/>
-        <w:t>different from the path between the original pair of points. These differences can also be exaggerated by nonlinear dimension reduction methods. In the turquoise/purple cluster discussion, the orange/red cluster is much closer than depicted, so the difference between the two discussed paths was heavily exaggerated in the low-dimensional embedding.</w:t>
+        <w:t>discussion, the orange/red cluster is much closer than depicted, so the difference</w:t>
+      </w:r>
+      <w:r>
+        <w:t>s</w:t>
+      </w:r>
+      <w:r>
+        <w:t xml:space="preserve"> between the two discussed paths w</w:t>
+      </w:r>
+      <w:r>
+        <w:t>ere</w:t>
+      </w:r>
+      <w:r>
+        <w:t xml:space="preserve"> heavily exaggerated in the low-dimensional embedding.</w:t>
       </w:r>
     </w:p>
     <w:p/>
@@ -1003,24 +1029,106 @@
       <w:r>
         <w:t>find the low-dimensional point corresponding the medoid of the high-dimensional cluster.</w:t>
       </w:r>
+      <w:r>
+        <w:t xml:space="preserve"> Paths between high-dimensional medoids better capture the relationship between clusters.</w:t>
+      </w:r>
     </w:p>
     <w:p/>
+    <w:p>
+      <w:pPr>
+        <w:rPr>
+          <w:b/>
+          <w:bCs/>
+        </w:rPr>
+      </w:pPr>
+      <w:r>
+        <w:rPr>
+          <w:b/>
+          <w:bCs/>
+        </w:rPr>
+        <w:t>B) General Workflow</w:t>
+      </w:r>
+    </w:p>
+    <w:p>
+      <w:pPr>
+        <w:rPr>
+          <w:b/>
+          <w:bCs/>
+        </w:rPr>
+      </w:pPr>
+    </w:p>
+    <w:p>
+      <w:r>
+        <w:t>Suppose you’re interested in studying the relationship between cluster A and cluster B.</w:t>
+      </w:r>
+    </w:p>
     <w:p/>
-    <w:p/>
-    <w:p/>
-    <w:p/>
-    <w:p/>
-    <w:p/>
-    <w:p/>
-    <w:p/>
-    <w:p/>
-    <w:p/>
-    <w:p/>
-    <w:p/>
-    <w:p/>
-    <w:p/>
-    <w:p/>
-    <w:p/>
+    <w:p>
+      <w:pPr>
+        <w:pStyle w:val="ListParagraph"/>
+        <w:numPr>
+          <w:ilvl w:val="0"/>
+          <w:numId w:val="3"/>
+        </w:numPr>
+      </w:pPr>
+      <w:r>
+        <w:t xml:space="preserve">Use the brush tool to visualize the path between their medoids. A direct path that does not pass through any other clusters with uniform path weights suggests the two clusters belong to the same sub-population. A complex path that passes through other clusters is not </w:t>
+      </w:r>
+      <w:r>
+        <w:t xml:space="preserve">enough </w:t>
+      </w:r>
+      <w:r>
+        <w:t>evidence to conclude the two clusters belong to separate sub-populations. MST paths can be quite noisy and erratic.</w:t>
+      </w:r>
+    </w:p>
+    <w:p>
+      <w:pPr>
+        <w:pStyle w:val="ListParagraph"/>
+        <w:numPr>
+          <w:ilvl w:val="0"/>
+          <w:numId w:val="3"/>
+        </w:numPr>
+      </w:pPr>
+      <w:r>
+        <w:t>Examine the 2D path projection. If inter-cluster separation exists in the projection, then inter-cluster separation exists in high</w:t>
+      </w:r>
+      <w:r>
+        <w:t xml:space="preserve"> </w:t>
+      </w:r>
+      <w:r>
+        <w:t>dimension, implying the two clusters belong to separate sub-populations.</w:t>
+      </w:r>
+      <w:r>
+        <w:t xml:space="preserve"> No separation is not enough evidence to conclude the clusters belong to the same sub-population. The separation may have been diminished by the PCA projection, especially when the projection only retains a fraction of the original variance.</w:t>
+      </w:r>
+    </w:p>
+    <w:p>
+      <w:pPr>
+        <w:pStyle w:val="ListParagraph"/>
+        <w:numPr>
+          <w:ilvl w:val="0"/>
+          <w:numId w:val="3"/>
+        </w:numPr>
+      </w:pPr>
+      <w:r>
+        <w:t>The path weights can provide an undistorted depiction of cluster density and global structure. Nonlinear DR techniques like UMAP are known to distort cluster sizes/densities and inter-cluster distances</w:t>
+      </w:r>
+      <w:r>
+        <w:t>. The high-dimensional path weights provide a more faithful representation of these aspects than the low-dimensional embedding.</w:t>
+      </w:r>
+    </w:p>
+    <w:p>
+      <w:pPr>
+        <w:pStyle w:val="ListParagraph"/>
+        <w:numPr>
+          <w:ilvl w:val="0"/>
+          <w:numId w:val="3"/>
+        </w:numPr>
+      </w:pPr>
+      <w:r>
+        <w:t>It is worth checking pairs of points other than the cluster medoids. Nearby points can have drastically different looking paths due to nonlinear DR techniques’ ununiform transformation of space.</w:t>
+      </w:r>
+    </w:p>
     <w:sectPr>
       <w:pgSz w:w="12240" w:h="15840"/>
       <w:pgMar w:top="1440" w:right="1440" w:bottom="1440" w:left="1440" w:header="720" w:footer="720" w:gutter="0"/>
@@ -1034,9 +1142,9 @@
 <file path=word/numbering.xml><?xml version="1.0" encoding="utf-8"?>
 <w:numbering xmlns:wpc="http://schemas.microsoft.com/office/word/2010/wordprocessingCanvas" xmlns:cx="http://schemas.microsoft.com/office/drawing/2014/chartex" xmlns:cx1="http://schemas.microsoft.com/office/drawing/2015/9/8/chartex" xmlns:cx2="http://schemas.microsoft.com/office/drawing/2015/10/21/chartex" xmlns:cx3="http://schemas.microsoft.com/office/drawing/2016/5/9/chartex" xmlns:cx4="http://schemas.microsoft.com/office/drawing/2016/5/10/chartex" xmlns:cx5="http://schemas.microsoft.com/office/drawing/2016/5/11/chartex" xmlns:cx6="http://schemas.microsoft.com/office/drawing/2016/5/12/chartex" xmlns:cx7="http://schemas.microsoft.com/office/drawing/2016/5/13/chartex" xmlns:cx8="http://schemas.microsoft.com/office/drawing/2016/5/14/chartex" xmlns:mc="http://schemas.openxmlformats.org/markup-compatibility/2006" xmlns:aink="http://schemas.microsoft.com/office/drawing/2016/ink" xmlns:am3d="http://schemas.microsoft.com/office/drawing/2017/model3d" xmlns:o="urn:schemas-microsoft-com:office:office" xmlns:oel="http://schemas.microsoft.com/office/2019/extlst" xmlns:r="http://schemas.openxmlformats.org/officeDocument/2006/relationships" xmlns:m="http://schemas.openxmlformats.org/officeDocument/2006/math" xmlns:v="urn:schemas-microsoft-com:vml" xmlns:wp14="http://schemas.microsoft.com/office/word/2010/wordprocessingDrawing" xmlns:wp="http://schemas.openxmlformats.org/drawingml/2006/wordprocessingDrawing" xmlns:w10="urn:schemas-microsoft-com:office:word" xmlns:w="http://schemas.openxmlformats.org/wordprocessingml/2006/main" xmlns:w14="http://schemas.microsoft.com/office/word/2010/wordml" xmlns:w15="http://schemas.microsoft.com/office/word/2012/wordml" xmlns:w16cex="http://schemas.microsoft.com/office/word/2018/wordml/cex" xmlns:w16cid="http://schemas.microsoft.com/office/word/2016/wordml/cid" xmlns:w16="http://schemas.microsoft.com/office/word/2018/wordml" xmlns:w16sdtdh="http://schemas.microsoft.com/office/word/2020/wordml/sdtdatahash" xmlns:w16se="http://schemas.microsoft.com/office/word/2015/wordml/symex" xmlns:wpg="http://schemas.microsoft.com/office/word/2010/wordprocessingGroup" xmlns:wpi="http://schemas.microsoft.com/office/word/2010/wordprocessingInk" xmlns:wne="http://schemas.microsoft.com/office/word/2006/wordml" xmlns:wps="http://schemas.microsoft.com/office/word/2010/wordprocessingShape" mc:Ignorable="w14 w15 w16se w16cid w16 w16cex w16sdtdh wp14">
   <w:abstractNum w:abstractNumId="0" w15:restartNumberingAfterBreak="0">
-    <w:nsid w:val="6AA4736D"/>
+    <w:nsid w:val="467E1FFF"/>
     <w:multiLevelType w:val="hybridMultilevel"/>
-    <w:tmpl w:val="E6167C34"/>
+    <w:tmpl w:val="94B0B848"/>
     <w:lvl w:ilvl="0" w:tplc="04090011">
       <w:start w:val="1"/>
       <w:numFmt w:val="decimal"/>
@@ -1122,7 +1230,191 @@
       </w:pPr>
     </w:lvl>
   </w:abstractNum>
+  <w:abstractNum w:abstractNumId="1" w15:restartNumberingAfterBreak="0">
+    <w:nsid w:val="6AA4736D"/>
+    <w:multiLevelType w:val="hybridMultilevel"/>
+    <w:tmpl w:val="E6167C34"/>
+    <w:lvl w:ilvl="0" w:tplc="04090011">
+      <w:start w:val="1"/>
+      <w:numFmt w:val="decimal"/>
+      <w:lvlText w:val="%1)"/>
+      <w:lvlJc w:val="left"/>
+      <w:pPr>
+        <w:ind w:left="720" w:hanging="360"/>
+      </w:pPr>
+      <w:rPr>
+        <w:rFonts w:hint="default"/>
+      </w:rPr>
+    </w:lvl>
+    <w:lvl w:ilvl="1" w:tplc="04090019" w:tentative="1">
+      <w:start w:val="1"/>
+      <w:numFmt w:val="lowerLetter"/>
+      <w:lvlText w:val="%2."/>
+      <w:lvlJc w:val="left"/>
+      <w:pPr>
+        <w:ind w:left="1440" w:hanging="360"/>
+      </w:pPr>
+    </w:lvl>
+    <w:lvl w:ilvl="2" w:tplc="0409001B" w:tentative="1">
+      <w:start w:val="1"/>
+      <w:numFmt w:val="lowerRoman"/>
+      <w:lvlText w:val="%3."/>
+      <w:lvlJc w:val="right"/>
+      <w:pPr>
+        <w:ind w:left="2160" w:hanging="180"/>
+      </w:pPr>
+    </w:lvl>
+    <w:lvl w:ilvl="3" w:tplc="0409000F" w:tentative="1">
+      <w:start w:val="1"/>
+      <w:numFmt w:val="decimal"/>
+      <w:lvlText w:val="%4."/>
+      <w:lvlJc w:val="left"/>
+      <w:pPr>
+        <w:ind w:left="2880" w:hanging="360"/>
+      </w:pPr>
+    </w:lvl>
+    <w:lvl w:ilvl="4" w:tplc="04090019" w:tentative="1">
+      <w:start w:val="1"/>
+      <w:numFmt w:val="lowerLetter"/>
+      <w:lvlText w:val="%5."/>
+      <w:lvlJc w:val="left"/>
+      <w:pPr>
+        <w:ind w:left="3600" w:hanging="360"/>
+      </w:pPr>
+    </w:lvl>
+    <w:lvl w:ilvl="5" w:tplc="0409001B" w:tentative="1">
+      <w:start w:val="1"/>
+      <w:numFmt w:val="lowerRoman"/>
+      <w:lvlText w:val="%6."/>
+      <w:lvlJc w:val="right"/>
+      <w:pPr>
+        <w:ind w:left="4320" w:hanging="180"/>
+      </w:pPr>
+    </w:lvl>
+    <w:lvl w:ilvl="6" w:tplc="0409000F" w:tentative="1">
+      <w:start w:val="1"/>
+      <w:numFmt w:val="decimal"/>
+      <w:lvlText w:val="%7."/>
+      <w:lvlJc w:val="left"/>
+      <w:pPr>
+        <w:ind w:left="5040" w:hanging="360"/>
+      </w:pPr>
+    </w:lvl>
+    <w:lvl w:ilvl="7" w:tplc="04090019" w:tentative="1">
+      <w:start w:val="1"/>
+      <w:numFmt w:val="lowerLetter"/>
+      <w:lvlText w:val="%8."/>
+      <w:lvlJc w:val="left"/>
+      <w:pPr>
+        <w:ind w:left="5760" w:hanging="360"/>
+      </w:pPr>
+    </w:lvl>
+    <w:lvl w:ilvl="8" w:tplc="0409001B" w:tentative="1">
+      <w:start w:val="1"/>
+      <w:numFmt w:val="lowerRoman"/>
+      <w:lvlText w:val="%9."/>
+      <w:lvlJc w:val="right"/>
+      <w:pPr>
+        <w:ind w:left="6480" w:hanging="180"/>
+      </w:pPr>
+    </w:lvl>
+  </w:abstractNum>
+  <w:abstractNum w:abstractNumId="2" w15:restartNumberingAfterBreak="0">
+    <w:nsid w:val="705D6B4F"/>
+    <w:multiLevelType w:val="hybridMultilevel"/>
+    <w:tmpl w:val="E05855C8"/>
+    <w:lvl w:ilvl="0" w:tplc="04090011">
+      <w:start w:val="1"/>
+      <w:numFmt w:val="decimal"/>
+      <w:lvlText w:val="%1)"/>
+      <w:lvlJc w:val="left"/>
+      <w:pPr>
+        <w:ind w:left="720" w:hanging="360"/>
+      </w:pPr>
+      <w:rPr>
+        <w:rFonts w:hint="default"/>
+      </w:rPr>
+    </w:lvl>
+    <w:lvl w:ilvl="1" w:tplc="04090019" w:tentative="1">
+      <w:start w:val="1"/>
+      <w:numFmt w:val="lowerLetter"/>
+      <w:lvlText w:val="%2."/>
+      <w:lvlJc w:val="left"/>
+      <w:pPr>
+        <w:ind w:left="1440" w:hanging="360"/>
+      </w:pPr>
+    </w:lvl>
+    <w:lvl w:ilvl="2" w:tplc="0409001B" w:tentative="1">
+      <w:start w:val="1"/>
+      <w:numFmt w:val="lowerRoman"/>
+      <w:lvlText w:val="%3."/>
+      <w:lvlJc w:val="right"/>
+      <w:pPr>
+        <w:ind w:left="2160" w:hanging="180"/>
+      </w:pPr>
+    </w:lvl>
+    <w:lvl w:ilvl="3" w:tplc="0409000F" w:tentative="1">
+      <w:start w:val="1"/>
+      <w:numFmt w:val="decimal"/>
+      <w:lvlText w:val="%4."/>
+      <w:lvlJc w:val="left"/>
+      <w:pPr>
+        <w:ind w:left="2880" w:hanging="360"/>
+      </w:pPr>
+    </w:lvl>
+    <w:lvl w:ilvl="4" w:tplc="04090019" w:tentative="1">
+      <w:start w:val="1"/>
+      <w:numFmt w:val="lowerLetter"/>
+      <w:lvlText w:val="%5."/>
+      <w:lvlJc w:val="left"/>
+      <w:pPr>
+        <w:ind w:left="3600" w:hanging="360"/>
+      </w:pPr>
+    </w:lvl>
+    <w:lvl w:ilvl="5" w:tplc="0409001B" w:tentative="1">
+      <w:start w:val="1"/>
+      <w:numFmt w:val="lowerRoman"/>
+      <w:lvlText w:val="%6."/>
+      <w:lvlJc w:val="right"/>
+      <w:pPr>
+        <w:ind w:left="4320" w:hanging="180"/>
+      </w:pPr>
+    </w:lvl>
+    <w:lvl w:ilvl="6" w:tplc="0409000F" w:tentative="1">
+      <w:start w:val="1"/>
+      <w:numFmt w:val="decimal"/>
+      <w:lvlText w:val="%7."/>
+      <w:lvlJc w:val="left"/>
+      <w:pPr>
+        <w:ind w:left="5040" w:hanging="360"/>
+      </w:pPr>
+    </w:lvl>
+    <w:lvl w:ilvl="7" w:tplc="04090019" w:tentative="1">
+      <w:start w:val="1"/>
+      <w:numFmt w:val="lowerLetter"/>
+      <w:lvlText w:val="%8."/>
+      <w:lvlJc w:val="left"/>
+      <w:pPr>
+        <w:ind w:left="5760" w:hanging="360"/>
+      </w:pPr>
+    </w:lvl>
+    <w:lvl w:ilvl="8" w:tplc="0409001B" w:tentative="1">
+      <w:start w:val="1"/>
+      <w:numFmt w:val="lowerRoman"/>
+      <w:lvlText w:val="%9."/>
+      <w:lvlJc w:val="right"/>
+      <w:pPr>
+        <w:ind w:left="6480" w:hanging="180"/>
+      </w:pPr>
+    </w:lvl>
+  </w:abstractNum>
   <w:num w:numId="1" w16cid:durableId="1115321221">
+    <w:abstractNumId w:val="1"/>
+  </w:num>
+  <w:num w:numId="2" w16cid:durableId="190386749">
+    <w:abstractNumId w:val="2"/>
+  </w:num>
+  <w:num w:numId="3" w16cid:durableId="186868086">
     <w:abstractNumId w:val="0"/>
   </w:num>
 </w:numbering>

</xml_diff>